<commit_message>
First commit of working basic sensors. The tgRodSensor class has been tested, and returns the proper information. As of this commit, the classes tgSenseable and tgSensor should also be correct.
</commit_message>
<xml_diff>
--- a/src/sensors/SensorsRedesignOutline_2017-01-03.docx
+++ b/src/sensors/SensorsRedesignOutline_2017-01-03.docx
@@ -887,7 +887,409 @@
       </w:pPr>
       <w:r>
         <w:rPr/>
-        <w:t>An alternate infrastructure here would be to have a list of info classes for the sensors, and have those info classes do the checking (“is this my tgModel?”). This will definitely be cleaner than passing in a vector of strings.</w:t>
+        <w:t xml:space="preserve">An alternate infrastructure here would be to have a list of info classes for the sensors, and have those info classes do the checking (“is this my tgModel?”). This will definitely be cleaner than passing in a vector of strings. </w:t>
+      </w:r>
+    </w:p>
+    <w:p>
+      <w:pPr>
+        <w:pStyle w:val="Normal"/>
+        <w:rPr/>
+      </w:pPr>
+      <w:r>
+        <w:rPr/>
+      </w:r>
+    </w:p>
+    <w:p>
+      <w:pPr>
+        <w:pStyle w:val="Normal"/>
+        <w:pBdr>
+          <w:bottom w:val="single" w:sz="2" w:space="2" w:color="000000"/>
+        </w:pBdr>
+        <w:rPr/>
+      </w:pPr>
+      <w:r>
+        <w:rPr/>
+      </w:r>
+    </w:p>
+    <w:p>
+      <w:pPr>
+        <w:pStyle w:val="Normal"/>
+        <w:rPr/>
+      </w:pPr>
+      <w:r>
+        <w:rPr/>
+        <w:t>3) Simplified, with Info classes.</w:t>
+      </w:r>
+    </w:p>
+    <w:p>
+      <w:pPr>
+        <w:pStyle w:val="Normal"/>
+        <w:rPr/>
+      </w:pPr>
+      <w:r>
+        <w:rPr/>
+      </w:r>
+    </w:p>
+    <w:p>
+      <w:pPr>
+        <w:pStyle w:val="Normal"/>
+        <w:rPr/>
+      </w:pPr>
+      <w:r>
+        <w:rPr/>
+        <w:t>This is needed because C++ does not allow for re-definition of static member functions.</w:t>
+      </w:r>
+    </w:p>
+    <w:p>
+      <w:pPr>
+        <w:pStyle w:val="Normal"/>
+        <w:rPr/>
+      </w:pPr>
+      <w:r>
+        <w:rPr/>
+        <w:t>This would be required in the check-and-create-sensor-if-it-fits stage of setup.</w:t>
+      </w:r>
+    </w:p>
+    <w:p>
+      <w:pPr>
+        <w:pStyle w:val="Normal"/>
+        <w:rPr/>
+      </w:pPr>
+      <w:r>
+        <w:rPr/>
+        <w:t>My initial idea was to have a static method for each sensor, one that could be called for a yes-no answer of if that sensor should be created for a specific sense-able object, but this won’t work because the method (a) has to be present in the parent class, so that we can maintain a list of tgSensors in the tgDataLogger2 during setup time, and (b) a static member function in the parent wouldn’t be able to determine if an object that has inherited from it would be able to answer this question.</w:t>
+      </w:r>
+    </w:p>
+    <w:p>
+      <w:pPr>
+        <w:pStyle w:val="Normal"/>
+        <w:rPr/>
+      </w:pPr>
+      <w:r>
+        <w:rPr/>
+      </w:r>
+    </w:p>
+    <w:p>
+      <w:pPr>
+        <w:pStyle w:val="Normal"/>
+        <w:rPr/>
+      </w:pPr>
+      <w:r>
+        <w:rPr/>
+        <w:t>SO! Let’s do three new base classes:</w:t>
+      </w:r>
+    </w:p>
+    <w:p>
+      <w:pPr>
+        <w:pStyle w:val="Normal"/>
+        <w:rPr/>
+      </w:pPr>
+      <w:r>
+        <w:rPr/>
+      </w:r>
+    </w:p>
+    <w:p>
+      <w:pPr>
+        <w:pStyle w:val="Normal"/>
+        <w:numPr>
+          <w:ilvl w:val="0"/>
+          <w:numId w:val="2"/>
+        </w:numPr>
+        <w:rPr/>
+      </w:pPr>
+      <w:r>
+        <w:rPr/>
+        <w:t>tgSenseable. This class has nothing in it, but exists solely so that we can have pointers to a specific subset of objects. It will serve as a mixin for tgModel, for now. This makes it so that we don’t have tgModel* pointers everywhere in tgDataLogger2, which would require changing all that code in the case that something other than a tgModel should be sensed.</w:t>
+      </w:r>
+    </w:p>
+    <w:p>
+      <w:pPr>
+        <w:pStyle w:val="Normal"/>
+        <w:numPr>
+          <w:ilvl w:val="0"/>
+          <w:numId w:val="2"/>
+        </w:numPr>
+        <w:rPr/>
+      </w:pPr>
+      <w:r>
+        <w:rPr/>
+        <w:t>tgSensor. This is an abstract base class for a sensor. It will have two methods, and a constructor which takes a pointer to a tgSenseable and assigns it to a protected pointer.</w:t>
+      </w:r>
+    </w:p>
+    <w:p>
+      <w:pPr>
+        <w:pStyle w:val="Normal"/>
+        <w:numPr>
+          <w:ilvl w:val="0"/>
+          <w:numId w:val="2"/>
+        </w:numPr>
+        <w:rPr/>
+      </w:pPr>
+      <w:r>
+        <w:rPr/>
+        <w:t>tgSensorInfo. This abstract base class serves as the go-between for creating sensors. It will have nothing in its constructor. It will have two methods: (a) canSense, which takes a pointer to a tgSenseable, and returns a boolean if that tgSenseable is compatible with this sensor. (b) createSensor, which creates one of “these” sensors for a specific tgSenseable.</w:t>
+      </w:r>
+    </w:p>
+    <w:p>
+      <w:pPr>
+        <w:pStyle w:val="Normal"/>
+        <w:rPr/>
+      </w:pPr>
+      <w:r>
+        <w:rPr/>
+      </w:r>
+    </w:p>
+    <w:p>
+      <w:pPr>
+        <w:pStyle w:val="Normal"/>
+        <w:rPr/>
+      </w:pPr>
+      <w:r>
+        <w:rPr/>
+        <w:t xml:space="preserve">In the App, then, the workflow is the following. </w:t>
+      </w:r>
+      <w:r>
+        <w:rPr/>
+        <w:t>First, the tgModel (e.g. the tgSenseable) is created, then the sensors are created.</w:t>
+      </w:r>
+    </w:p>
+    <w:p>
+      <w:pPr>
+        <w:pStyle w:val="Normal"/>
+        <w:numPr>
+          <w:ilvl w:val="0"/>
+          <w:numId w:val="3"/>
+        </w:numPr>
+        <w:rPr/>
+      </w:pPr>
+      <w:r>
+        <w:rPr/>
+        <w:t>A specific tgModel (e.g., tgBoxAnchorDebugDemo) is created with ‘new’ inside an App.</w:t>
+      </w:r>
+    </w:p>
+    <w:p>
+      <w:pPr>
+        <w:pStyle w:val="Normal"/>
+        <w:numPr>
+          <w:ilvl w:val="0"/>
+          <w:numId w:val="3"/>
+        </w:numPr>
+        <w:rPr/>
+      </w:pPr>
+      <w:r>
+        <w:rPr/>
+        <w:t xml:space="preserve">simulation.addModel is called, which calls the ‘setup’ method inside the tgModel. </w:t>
+      </w:r>
+    </w:p>
+    <w:p>
+      <w:pPr>
+        <w:pStyle w:val="Normal"/>
+        <w:numPr>
+          <w:ilvl w:val="1"/>
+          <w:numId w:val="3"/>
+        </w:numPr>
+        <w:rPr/>
+      </w:pPr>
+      <w:r>
+        <w:rPr/>
+        <w:t>Note that no tgRods, etc. are present inside the tgModel until simulation.addModel is called, since the tgModel’s setup method is what calls tgStructureInfo.buildInto.</w:t>
+      </w:r>
+    </w:p>
+    <w:p>
+      <w:pPr>
+        <w:pStyle w:val="Normal"/>
+        <w:numPr>
+          <w:ilvl w:val="0"/>
+          <w:numId w:val="3"/>
+        </w:numPr>
+        <w:rPr/>
+      </w:pPr>
+      <w:r>
+        <w:rPr/>
+        <w:t>A tgDataLogger2 is created, passing in a reference to the tgModel (maybe a vector of pointers to tgModels?).</w:t>
+      </w:r>
+    </w:p>
+    <w:p>
+      <w:pPr>
+        <w:pStyle w:val="Normal"/>
+        <w:numPr>
+          <w:ilvl w:val="0"/>
+          <w:numId w:val="3"/>
+        </w:numPr>
+        <w:rPr/>
+      </w:pPr>
+      <w:r>
+        <w:rPr/>
+        <w:t>tgSensorInfo classes are created with ‘new’ for all the sensors that should be created. E.g., a tgRodSensorInfo, a tgSpringCableActuatorSensorInfo, etc.</w:t>
+      </w:r>
+    </w:p>
+    <w:p>
+      <w:pPr>
+        <w:pStyle w:val="Normal"/>
+        <w:numPr>
+          <w:ilvl w:val="0"/>
+          <w:numId w:val="3"/>
+        </w:numPr>
+        <w:rPr/>
+      </w:pPr>
+      <w:r>
+        <w:rPr/>
+        <w:t xml:space="preserve">These sensor info classes are </w:t>
+      </w:r>
+      <w:r>
+        <w:rPr/>
+        <w:t>added to the tgDataLogger2.</w:t>
+      </w:r>
+    </w:p>
+    <w:p>
+      <w:pPr>
+        <w:pStyle w:val="Normal"/>
+        <w:numPr>
+          <w:ilvl w:val="0"/>
+          <w:numId w:val="3"/>
+        </w:numPr>
+        <w:rPr/>
+      </w:pPr>
+      <w:r>
+        <w:rPr/>
+        <w:t>The tgDataLogger2 is added to the simulation, via something like simulation.addDataLogger, which then calls something like the createSensors method in tgDataLogger2 and sets everything up.</w:t>
+      </w:r>
+    </w:p>
+    <w:p>
+      <w:pPr>
+        <w:pStyle w:val="Normal"/>
+        <w:numPr>
+          <w:ilvl w:val="1"/>
+          <w:numId w:val="3"/>
+        </w:numPr>
+        <w:rPr/>
+      </w:pPr>
+      <w:r>
+        <w:rPr/>
+        <w:t>Used to be: “The setup method in tgDataLogger2 is called, which creates the sensors via the tgSensorInfos’ createSensor methods.” This is insufficient, because even though everything is set up properly, there isn’t any way to get data while the simulation is running.</w:t>
+      </w:r>
+    </w:p>
+    <w:p>
+      <w:pPr>
+        <w:pStyle w:val="Normal"/>
+        <w:numPr>
+          <w:ilvl w:val="0"/>
+          <w:numId w:val="3"/>
+        </w:numPr>
+        <w:rPr/>
+      </w:pPr>
+      <w:r>
+        <w:rPr/>
+        <w:t>Then, when the simulation is running, there should be an additional ‘step’ or something like that to get the tgDataLogger2 to record data. This has to be separate from tgSubject/tgObserver, unfortunately.</w:t>
+      </w:r>
+    </w:p>
+    <w:p>
+      <w:pPr>
+        <w:pStyle w:val="Normal"/>
+        <w:rPr/>
+      </w:pPr>
+      <w:r>
+        <w:rPr/>
+      </w:r>
+    </w:p>
+    <w:p>
+      <w:pPr>
+        <w:pStyle w:val="Normal"/>
+        <w:rPr/>
+      </w:pPr>
+      <w:r>
+        <w:rPr/>
+        <w:t>This requires some additional code inside tgSimulation that calls some onStep method within data logger(s), like with tgModels.</w:t>
+      </w:r>
+    </w:p>
+    <w:p>
+      <w:pPr>
+        <w:pStyle w:val="Normal"/>
+        <w:rPr/>
+      </w:pPr>
+      <w:r>
+        <w:rPr/>
+      </w:r>
+    </w:p>
+    <w:p>
+      <w:pPr>
+        <w:pStyle w:val="Normal"/>
+        <w:rPr/>
+      </w:pPr>
+      <w:r>
+        <w:rPr/>
+        <w:t>Motivation behind all of this: it would be better, ideally, to use the current tgSubject/tgObserver paradigm for the sensors. However, there are massive polymorphism issues with having tgModel be a tgSubject. Specifically, for controllers, a controller needs to be templated as an observer for a specific tgModel, not a general one. So, the base tgModel class is NOT a subject, but all its children ARE subjects templated against themselves. This creates problems for observers that should act on ALL tgModels. It also will create massive issues if we have, for example, a tgSenseable be a tgSubject, then have tgModel inherit from tgSenseable: in this case, a child of tgModel (such as VerticalSpineModel) will be a tgSubject in two ways (first, from tgSubject → tgSenseable → tgModel → VerticalSpineModel, and second directly as tgSubject → VerticalSpineModel). We could get around this with careful namespace resolution, but that makes our code horrible.</w:t>
+      </w:r>
+    </w:p>
+    <w:p>
+      <w:pPr>
+        <w:pStyle w:val="Normal"/>
+        <w:rPr/>
+      </w:pPr>
+      <w:r>
+        <w:rPr/>
+      </w:r>
+    </w:p>
+    <w:p>
+      <w:pPr>
+        <w:pStyle w:val="Normal"/>
+        <w:rPr/>
+      </w:pPr>
+      <w:r>
+        <w:rPr/>
+        <w:t xml:space="preserve">The alternative is to have an entirely separate structure for sensing than we do for observer/subject patterning, e.g., something different between sensors and controllers. This is probably OK for now, since these two functionalities (sensing, controlling) are the only things that NTRTsim users really do in this way. Also, this is probably OK because if the polymorphism with tgSubject/tgModel is ever truly fixed, then all the underlying </w:t>
+      </w:r>
+      <w:r>
+        <w:rPr/>
+        <w:t>code for tgSensor(s) would not take too much change to switch over to tgSubject: it will all work the same, just changing over ‘addDataLogger’ to attach to a model. (&lt; but maybe not… what if we have multiple models??? That’s the case with some of Drew’s horizontal spine work!)</w:t>
+      </w:r>
+    </w:p>
+    <w:p>
+      <w:pPr>
+        <w:pStyle w:val="Normal"/>
+        <w:rPr/>
+      </w:pPr>
+      <w:r>
+        <w:rPr/>
+      </w:r>
+    </w:p>
+    <w:p>
+      <w:pPr>
+        <w:pStyle w:val="Normal"/>
+        <w:rPr/>
+      </w:pPr>
+      <w:r>
+        <w:rPr/>
+        <w:t>Aside: do I need to pull in the controller code for TensegrityModel, the YAML model? Only the old stuff seems to be present in master + SensorRedesign (that “TensegrityModelController” class that now doesn’t make sense – I think I had individual controllers for e.g. the HorizontalSpine) .</w:t>
+      </w:r>
+    </w:p>
+    <w:p>
+      <w:pPr>
+        <w:pStyle w:val="Normal"/>
+        <w:rPr/>
+      </w:pPr>
+      <w:r>
+        <w:rPr/>
+      </w:r>
+    </w:p>
+    <w:p>
+      <w:pPr>
+        <w:pStyle w:val="Normal"/>
+        <w:rPr/>
+      </w:pPr>
+      <w:r>
+        <w:rPr/>
+        <w:t>2pm: to do, make a virtual member function inside tgSenseable. Apparently, C++ does not let you cast on classes that do not have polymorphism (e.g. classes that do not have virtual member functions), so tgSenseable has to have at least one virtual member function in order for its pointers to be casted to others – e.g. casting a tgSenseable pointer to a tgRod pointer.</w:t>
+      </w:r>
+    </w:p>
+    <w:p>
+      <w:pPr>
+        <w:pStyle w:val="Normal"/>
+        <w:rPr/>
+      </w:pPr>
+      <w:r>
+        <w:rPr/>
+        <w:t>One idea would be to make something like “name”, whatever should be put at the beginning of the header of the data logger. So, instead of having tgRodSensor hard-code a string of the form “rod_” …, we could have pRod→label() &lt;&lt; or something like that. It’s not super relevant, but at least it’s not completely unnecessary.</w:t>
       </w:r>
     </w:p>
     <w:sectPr>
@@ -1027,6 +1429,244 @@
   <w:abstractNum w:abstractNumId="2">
     <w:lvl w:ilvl="0">
       <w:start w:val="1"/>
+      <w:numFmt w:val="decimal"/>
+      <w:lvlText w:val="%1."/>
+      <w:lvlJc w:val="left"/>
+      <w:pPr>
+        <w:tabs>
+          <w:tab w:val="num" w:pos="720"/>
+        </w:tabs>
+        <w:ind w:left="720" w:hanging="360"/>
+      </w:pPr>
+      <w:rPr/>
+    </w:lvl>
+    <w:lvl w:ilvl="1">
+      <w:start w:val="1"/>
+      <w:numFmt w:val="decimal"/>
+      <w:lvlText w:val="%2."/>
+      <w:lvlJc w:val="left"/>
+      <w:pPr>
+        <w:tabs>
+          <w:tab w:val="num" w:pos="1080"/>
+        </w:tabs>
+        <w:ind w:left="1080" w:hanging="360"/>
+      </w:pPr>
+      <w:rPr/>
+    </w:lvl>
+    <w:lvl w:ilvl="2">
+      <w:start w:val="1"/>
+      <w:numFmt w:val="decimal"/>
+      <w:lvlText w:val="%3."/>
+      <w:lvlJc w:val="left"/>
+      <w:pPr>
+        <w:tabs>
+          <w:tab w:val="num" w:pos="1440"/>
+        </w:tabs>
+        <w:ind w:left="1440" w:hanging="360"/>
+      </w:pPr>
+      <w:rPr/>
+    </w:lvl>
+    <w:lvl w:ilvl="3">
+      <w:start w:val="1"/>
+      <w:numFmt w:val="decimal"/>
+      <w:lvlText w:val="%4."/>
+      <w:lvlJc w:val="left"/>
+      <w:pPr>
+        <w:tabs>
+          <w:tab w:val="num" w:pos="1800"/>
+        </w:tabs>
+        <w:ind w:left="1800" w:hanging="360"/>
+      </w:pPr>
+      <w:rPr/>
+    </w:lvl>
+    <w:lvl w:ilvl="4">
+      <w:start w:val="1"/>
+      <w:numFmt w:val="decimal"/>
+      <w:lvlText w:val="%5."/>
+      <w:lvlJc w:val="left"/>
+      <w:pPr>
+        <w:tabs>
+          <w:tab w:val="num" w:pos="2160"/>
+        </w:tabs>
+        <w:ind w:left="2160" w:hanging="360"/>
+      </w:pPr>
+      <w:rPr/>
+    </w:lvl>
+    <w:lvl w:ilvl="5">
+      <w:start w:val="1"/>
+      <w:numFmt w:val="decimal"/>
+      <w:lvlText w:val="%6."/>
+      <w:lvlJc w:val="left"/>
+      <w:pPr>
+        <w:tabs>
+          <w:tab w:val="num" w:pos="2520"/>
+        </w:tabs>
+        <w:ind w:left="2520" w:hanging="360"/>
+      </w:pPr>
+      <w:rPr/>
+    </w:lvl>
+    <w:lvl w:ilvl="6">
+      <w:start w:val="1"/>
+      <w:numFmt w:val="decimal"/>
+      <w:lvlText w:val="%7."/>
+      <w:lvlJc w:val="left"/>
+      <w:pPr>
+        <w:tabs>
+          <w:tab w:val="num" w:pos="2880"/>
+        </w:tabs>
+        <w:ind w:left="2880" w:hanging="360"/>
+      </w:pPr>
+      <w:rPr/>
+    </w:lvl>
+    <w:lvl w:ilvl="7">
+      <w:start w:val="1"/>
+      <w:numFmt w:val="decimal"/>
+      <w:lvlText w:val="%8."/>
+      <w:lvlJc w:val="left"/>
+      <w:pPr>
+        <w:tabs>
+          <w:tab w:val="num" w:pos="3240"/>
+        </w:tabs>
+        <w:ind w:left="3240" w:hanging="360"/>
+      </w:pPr>
+      <w:rPr/>
+    </w:lvl>
+    <w:lvl w:ilvl="8">
+      <w:start w:val="1"/>
+      <w:numFmt w:val="decimal"/>
+      <w:lvlText w:val="%9."/>
+      <w:lvlJc w:val="left"/>
+      <w:pPr>
+        <w:tabs>
+          <w:tab w:val="num" w:pos="3600"/>
+        </w:tabs>
+        <w:ind w:left="3600" w:hanging="360"/>
+      </w:pPr>
+      <w:rPr/>
+    </w:lvl>
+  </w:abstractNum>
+  <w:abstractNum w:abstractNumId="3">
+    <w:lvl w:ilvl="0">
+      <w:start w:val="1"/>
+      <w:numFmt w:val="decimal"/>
+      <w:lvlText w:val="%1."/>
+      <w:lvlJc w:val="left"/>
+      <w:pPr>
+        <w:tabs>
+          <w:tab w:val="num" w:pos="720"/>
+        </w:tabs>
+        <w:ind w:left="720" w:hanging="360"/>
+      </w:pPr>
+      <w:rPr/>
+    </w:lvl>
+    <w:lvl w:ilvl="1">
+      <w:start w:val="1"/>
+      <w:numFmt w:val="decimal"/>
+      <w:lvlText w:val="%2."/>
+      <w:lvlJc w:val="left"/>
+      <w:pPr>
+        <w:tabs>
+          <w:tab w:val="num" w:pos="1080"/>
+        </w:tabs>
+        <w:ind w:left="1080" w:hanging="360"/>
+      </w:pPr>
+      <w:rPr/>
+    </w:lvl>
+    <w:lvl w:ilvl="2">
+      <w:start w:val="1"/>
+      <w:numFmt w:val="decimal"/>
+      <w:lvlText w:val="%3."/>
+      <w:lvlJc w:val="left"/>
+      <w:pPr>
+        <w:tabs>
+          <w:tab w:val="num" w:pos="1440"/>
+        </w:tabs>
+        <w:ind w:left="1440" w:hanging="360"/>
+      </w:pPr>
+      <w:rPr/>
+    </w:lvl>
+    <w:lvl w:ilvl="3">
+      <w:start w:val="1"/>
+      <w:numFmt w:val="decimal"/>
+      <w:lvlText w:val="%4."/>
+      <w:lvlJc w:val="left"/>
+      <w:pPr>
+        <w:tabs>
+          <w:tab w:val="num" w:pos="1800"/>
+        </w:tabs>
+        <w:ind w:left="1800" w:hanging="360"/>
+      </w:pPr>
+      <w:rPr/>
+    </w:lvl>
+    <w:lvl w:ilvl="4">
+      <w:start w:val="1"/>
+      <w:numFmt w:val="decimal"/>
+      <w:lvlText w:val="%5."/>
+      <w:lvlJc w:val="left"/>
+      <w:pPr>
+        <w:tabs>
+          <w:tab w:val="num" w:pos="2160"/>
+        </w:tabs>
+        <w:ind w:left="2160" w:hanging="360"/>
+      </w:pPr>
+      <w:rPr/>
+    </w:lvl>
+    <w:lvl w:ilvl="5">
+      <w:start w:val="1"/>
+      <w:numFmt w:val="decimal"/>
+      <w:lvlText w:val="%6."/>
+      <w:lvlJc w:val="left"/>
+      <w:pPr>
+        <w:tabs>
+          <w:tab w:val="num" w:pos="2520"/>
+        </w:tabs>
+        <w:ind w:left="2520" w:hanging="360"/>
+      </w:pPr>
+      <w:rPr/>
+    </w:lvl>
+    <w:lvl w:ilvl="6">
+      <w:start w:val="1"/>
+      <w:numFmt w:val="decimal"/>
+      <w:lvlText w:val="%7."/>
+      <w:lvlJc w:val="left"/>
+      <w:pPr>
+        <w:tabs>
+          <w:tab w:val="num" w:pos="2880"/>
+        </w:tabs>
+        <w:ind w:left="2880" w:hanging="360"/>
+      </w:pPr>
+      <w:rPr/>
+    </w:lvl>
+    <w:lvl w:ilvl="7">
+      <w:start w:val="1"/>
+      <w:numFmt w:val="decimal"/>
+      <w:lvlText w:val="%8."/>
+      <w:lvlJc w:val="left"/>
+      <w:pPr>
+        <w:tabs>
+          <w:tab w:val="num" w:pos="3240"/>
+        </w:tabs>
+        <w:ind w:left="3240" w:hanging="360"/>
+      </w:pPr>
+      <w:rPr/>
+    </w:lvl>
+    <w:lvl w:ilvl="8">
+      <w:start w:val="1"/>
+      <w:numFmt w:val="decimal"/>
+      <w:lvlText w:val="%9."/>
+      <w:lvlJc w:val="left"/>
+      <w:pPr>
+        <w:tabs>
+          <w:tab w:val="num" w:pos="3600"/>
+        </w:tabs>
+        <w:ind w:left="3600" w:hanging="360"/>
+      </w:pPr>
+      <w:rPr/>
+    </w:lvl>
+  </w:abstractNum>
+  <w:abstractNum w:abstractNumId="4">
+    <w:lvl w:ilvl="0">
+      <w:start w:val="1"/>
       <w:numFmt w:val="none"/>
       <w:suff w:val="nothing"/>
       <w:lvlText w:val=""/>
@@ -1148,6 +1788,12 @@
   </w:num>
   <w:num w:numId="2">
     <w:abstractNumId w:val="2"/>
+  </w:num>
+  <w:num w:numId="3">
+    <w:abstractNumId w:val="3"/>
+  </w:num>
+  <w:num w:numId="4">
+    <w:abstractNumId w:val="4"/>
   </w:num>
 </w:numbering>
 </file>
@@ -1186,6 +1832,13 @@
     <w:name w:val="Numbering Symbols"/>
     <w:qFormat/>
     <w:rPr/>
+  </w:style>
+  <w:style w:type="character" w:styleId="Bullets">
+    <w:name w:val="Bullets"/>
+    <w:qFormat/>
+    <w:rPr>
+      <w:rFonts w:ascii="OpenSymbol" w:hAnsi="OpenSymbol" w:eastAsia="OpenSymbol" w:cs="OpenSymbol"/>
+    </w:rPr>
   </w:style>
   <w:style w:type="paragraph" w:styleId="Heading">
     <w:name w:val="Heading"/>

</xml_diff>

<commit_message>
Started working on tgDataManager and tgDataLogger2 classes. Modified tgSimulation to (hopefully) call setup and step on any data managers, but this is UNTESTED as of this commit.
</commit_message>
<xml_diff>
--- a/src/sensors/SensorsRedesignOutline_2017-01-03.docx
+++ b/src/sensors/SensorsRedesignOutline_2017-01-03.docx
@@ -903,7 +903,7 @@
       <w:pPr>
         <w:pStyle w:val="Normal"/>
         <w:pBdr>
-          <w:bottom w:val="single" w:sz="2" w:space="2" w:color="000000"/>
+          <w:bottom w:val="single" w:sz="2" w:space="2" w:color="000001"/>
         </w:pBdr>
         <w:rPr/>
       </w:pPr>
@@ -999,7 +999,7 @@
       </w:pPr>
       <w:r>
         <w:rPr/>
-        <w:t>tgSenseable. This class has nothing in it, but exists solely so that we can have pointers to a specific subset of objects. It will serve as a mixin for tgModel, for now. This makes it so that we don’t have tgModel* pointers everywhere in tgDataLogger2, which would require changing all that code in the case that something other than a tgModel should be sensed.</w:t>
+        <w:t>tgSenseable. This class exists so that we can have pointers to a specific subset of objects. It will serve as a mixin for tgModel, for now. This makes it so that we don’t have tgModel* pointers everywhere in tgDataLogger2, which would require changing all that code in the case that something other than a tgModel should be sensed.</w:t>
       </w:r>
     </w:p>
     <w:p>
@@ -1046,11 +1046,7 @@
       </w:pPr>
       <w:r>
         <w:rPr/>
-        <w:t xml:space="preserve">In the App, then, the workflow is the following. </w:t>
-      </w:r>
-      <w:r>
-        <w:rPr/>
-        <w:t>First, the tgModel (e.g. the tgSenseable) is created, then the sensors are created.</w:t>
+        <w:t>In the App, then, the workflow is the following. First, the tgModel (e.g. the tgSenseable) is created, then the sensors are created.</w:t>
       </w:r>
     </w:p>
     <w:p>
@@ -1134,11 +1130,7 @@
       </w:pPr>
       <w:r>
         <w:rPr/>
-        <w:t xml:space="preserve">These sensor info classes are </w:t>
-      </w:r>
-      <w:r>
-        <w:rPr/>
-        <w:t>added to the tgDataLogger2.</w:t>
+        <w:t>These sensor info classes are added to the tgDataLogger2.</w:t>
       </w:r>
     </w:p>
     <w:p>
@@ -1237,11 +1229,7 @@
       </w:pPr>
       <w:r>
         <w:rPr/>
-        <w:t xml:space="preserve">The alternative is to have an entirely separate structure for sensing than we do for observer/subject patterning, e.g., something different between sensors and controllers. This is probably OK for now, since these two functionalities (sensing, controlling) are the only things that NTRTsim users really do in this way. Also, this is probably OK because if the polymorphism with tgSubject/tgModel is ever truly fixed, then all the underlying </w:t>
-      </w:r>
-      <w:r>
-        <w:rPr/>
-        <w:t>code for tgSensor(s) would not take too much change to switch over to tgSubject: it will all work the same, just changing over ‘addDataLogger’ to attach to a model. (&lt; but maybe not… what if we have multiple models??? That’s the case with some of Drew’s horizontal spine work!)</w:t>
+        <w:t>The alternative is to have an entirely separate structure for sensing than we do for observer/subject patterning, e.g., something different between sensors and controllers. This is probably OK for now, since these two functionalities (sensing, controlling) are the only things that NTRTsim users really do in this way. Also, this is probably OK because if the polymorphism with tgSubject/tgModel is ever truly fixed, then all the underlying code for tgSensor(s) would not take too much change to switch over to tgSubject: it will all work the same, just changing over ‘addDataLogger’ to attach to a model. (&lt; but maybe not… what if we have multiple models??? That’s the case with some of Drew’s horizontal spine work!)</w:t>
       </w:r>
     </w:p>
     <w:p>
@@ -1279,17 +1267,129 @@
       </w:pPr>
       <w:r>
         <w:rPr/>
-        <w:t>2pm: to do, make a virtual member function inside tgSenseable. Apparently, C++ does not let you cast on classes that do not have polymorphism (e.g. classes that do not have virtual member functions), so tgSenseable has to have at least one virtual member function in order for its pointers to be casted to others – e.g. casting a tgSenseable pointer to a tgRod pointer.</w:t>
-      </w:r>
-    </w:p>
-    <w:p>
-      <w:pPr>
-        <w:pStyle w:val="Normal"/>
-        <w:rPr/>
-      </w:pPr>
-      <w:r>
-        <w:rPr/>
-        <w:t>One idea would be to make something like “name”, whatever should be put at the beginning of the header of the data logger. So, instead of having tgRodSensor hard-code a string of the form “rod_” …, we could have pRod→label() &lt;&lt; or something like that. It’s not super relevant, but at least it’s not completely unnecessary.</w:t>
+        <w:t>Weds afternoon: next step is to start on the infrastructure for having the simulation hold a tgDataLogger2 and call it at each timestep. Write out the classes and make sure they’re called. After that, then link it all together with tgSensorInfo classes.</w:t>
+      </w:r>
+    </w:p>
+    <w:p>
+      <w:pPr>
+        <w:pStyle w:val="Normal"/>
+        <w:rPr/>
+      </w:pPr>
+      <w:r>
+        <w:rPr/>
+      </w:r>
+    </w:p>
+    <w:p>
+      <w:pPr>
+        <w:pStyle w:val="Normal"/>
+        <w:rPr/>
+      </w:pPr>
+      <w:r>
+        <w:rPr/>
+        <w:t>TgDataManager needs:</w:t>
+      </w:r>
+    </w:p>
+    <w:p>
+      <w:pPr>
+        <w:pStyle w:val="Normal"/>
+        <w:numPr>
+          <w:ilvl w:val="0"/>
+          <w:numId w:val="4"/>
+        </w:numPr>
+        <w:rPr/>
+      </w:pPr>
+      <w:r>
+        <w:rPr/>
+        <w:t>tgDataManager</w:t>
+      </w:r>
+    </w:p>
+    <w:p>
+      <w:pPr>
+        <w:pStyle w:val="Normal"/>
+        <w:numPr>
+          <w:ilvl w:val="0"/>
+          <w:numId w:val="4"/>
+        </w:numPr>
+        <w:rPr/>
+      </w:pPr>
+      <w:r>
+        <w:rPr/>
+        <w:t>~tgDataManager</w:t>
+      </w:r>
+    </w:p>
+    <w:p>
+      <w:pPr>
+        <w:pStyle w:val="Normal"/>
+        <w:numPr>
+          <w:ilvl w:val="0"/>
+          <w:numId w:val="4"/>
+        </w:numPr>
+        <w:rPr/>
+      </w:pPr>
+      <w:r>
+        <w:rPr/>
+        <w:t>setup()</w:t>
+      </w:r>
+    </w:p>
+    <w:p>
+      <w:pPr>
+        <w:pStyle w:val="Normal"/>
+        <w:numPr>
+          <w:ilvl w:val="0"/>
+          <w:numId w:val="4"/>
+        </w:numPr>
+        <w:rPr/>
+      </w:pPr>
+      <w:r>
+        <w:rPr/>
+        <w:t>teardown()</w:t>
+      </w:r>
+    </w:p>
+    <w:p>
+      <w:pPr>
+        <w:pStyle w:val="Normal"/>
+        <w:numPr>
+          <w:ilvl w:val="0"/>
+          <w:numId w:val="4"/>
+        </w:numPr>
+        <w:rPr/>
+      </w:pPr>
+      <w:r>
+        <w:rPr/>
+        <w:t>step(double dt)</w:t>
+      </w:r>
+    </w:p>
+    <w:p>
+      <w:pPr>
+        <w:pStyle w:val="Normal"/>
+        <w:numPr>
+          <w:ilvl w:val="0"/>
+          <w:numId w:val="4"/>
+        </w:numPr>
+        <w:rPr/>
+      </w:pPr>
+      <w:r>
+        <w:rPr/>
+        <w:t>addSensorInfo(tgSensorInfo* pSensorInfo)</w:t>
+      </w:r>
+    </w:p>
+    <w:p>
+      <w:pPr>
+        <w:pStyle w:val="Normal"/>
+        <w:rPr/>
+      </w:pPr>
+      <w:r>
+        <w:rPr/>
+      </w:r>
+    </w:p>
+    <w:p>
+      <w:pPr>
+        <w:pStyle w:val="Normal"/>
+        <w:rPr/>
+      </w:pPr>
+      <w:r>
+        <w:rPr/>
+        <w:t>Thurs evening: stopped at writing the header for tgDataLogger2.</w:t>
       </w:r>
     </w:p>
     <w:sectPr>
@@ -1319,7 +1419,6 @@
         </w:tabs>
         <w:ind w:left="720" w:hanging="360"/>
       </w:pPr>
-      <w:rPr/>
     </w:lvl>
     <w:lvl w:ilvl="1">
       <w:start w:val="1"/>
@@ -1332,7 +1431,6 @@
         </w:tabs>
         <w:ind w:left="1080" w:hanging="360"/>
       </w:pPr>
-      <w:rPr/>
     </w:lvl>
     <w:lvl w:ilvl="2">
       <w:start w:val="1"/>
@@ -1345,7 +1443,6 @@
         </w:tabs>
         <w:ind w:left="1440" w:hanging="360"/>
       </w:pPr>
-      <w:rPr/>
     </w:lvl>
     <w:lvl w:ilvl="3">
       <w:start w:val="1"/>
@@ -1358,7 +1455,6 @@
         </w:tabs>
         <w:ind w:left="1800" w:hanging="360"/>
       </w:pPr>
-      <w:rPr/>
     </w:lvl>
     <w:lvl w:ilvl="4">
       <w:start w:val="1"/>
@@ -1371,7 +1467,6 @@
         </w:tabs>
         <w:ind w:left="2160" w:hanging="360"/>
       </w:pPr>
-      <w:rPr/>
     </w:lvl>
     <w:lvl w:ilvl="5">
       <w:start w:val="1"/>
@@ -1384,7 +1479,6 @@
         </w:tabs>
         <w:ind w:left="2520" w:hanging="360"/>
       </w:pPr>
-      <w:rPr/>
     </w:lvl>
     <w:lvl w:ilvl="6">
       <w:start w:val="1"/>
@@ -1397,7 +1491,6 @@
         </w:tabs>
         <w:ind w:left="2880" w:hanging="360"/>
       </w:pPr>
-      <w:rPr/>
     </w:lvl>
     <w:lvl w:ilvl="7">
       <w:start w:val="1"/>
@@ -1410,7 +1503,6 @@
         </w:tabs>
         <w:ind w:left="3240" w:hanging="360"/>
       </w:pPr>
-      <w:rPr/>
     </w:lvl>
     <w:lvl w:ilvl="8">
       <w:start w:val="1"/>
@@ -1423,7 +1515,6 @@
         </w:tabs>
         <w:ind w:left="3600" w:hanging="360"/>
       </w:pPr>
-      <w:rPr/>
     </w:lvl>
   </w:abstractNum>
   <w:abstractNum w:abstractNumId="2">
@@ -1438,7 +1529,6 @@
         </w:tabs>
         <w:ind w:left="720" w:hanging="360"/>
       </w:pPr>
-      <w:rPr/>
     </w:lvl>
     <w:lvl w:ilvl="1">
       <w:start w:val="1"/>
@@ -1451,7 +1541,6 @@
         </w:tabs>
         <w:ind w:left="1080" w:hanging="360"/>
       </w:pPr>
-      <w:rPr/>
     </w:lvl>
     <w:lvl w:ilvl="2">
       <w:start w:val="1"/>
@@ -1464,7 +1553,6 @@
         </w:tabs>
         <w:ind w:left="1440" w:hanging="360"/>
       </w:pPr>
-      <w:rPr/>
     </w:lvl>
     <w:lvl w:ilvl="3">
       <w:start w:val="1"/>
@@ -1477,7 +1565,6 @@
         </w:tabs>
         <w:ind w:left="1800" w:hanging="360"/>
       </w:pPr>
-      <w:rPr/>
     </w:lvl>
     <w:lvl w:ilvl="4">
       <w:start w:val="1"/>
@@ -1490,7 +1577,6 @@
         </w:tabs>
         <w:ind w:left="2160" w:hanging="360"/>
       </w:pPr>
-      <w:rPr/>
     </w:lvl>
     <w:lvl w:ilvl="5">
       <w:start w:val="1"/>
@@ -1503,7 +1589,6 @@
         </w:tabs>
         <w:ind w:left="2520" w:hanging="360"/>
       </w:pPr>
-      <w:rPr/>
     </w:lvl>
     <w:lvl w:ilvl="6">
       <w:start w:val="1"/>
@@ -1516,7 +1601,6 @@
         </w:tabs>
         <w:ind w:left="2880" w:hanging="360"/>
       </w:pPr>
-      <w:rPr/>
     </w:lvl>
     <w:lvl w:ilvl="7">
       <w:start w:val="1"/>
@@ -1529,7 +1613,6 @@
         </w:tabs>
         <w:ind w:left="3240" w:hanging="360"/>
       </w:pPr>
-      <w:rPr/>
     </w:lvl>
     <w:lvl w:ilvl="8">
       <w:start w:val="1"/>
@@ -1542,7 +1625,6 @@
         </w:tabs>
         <w:ind w:left="3600" w:hanging="360"/>
       </w:pPr>
-      <w:rPr/>
     </w:lvl>
   </w:abstractNum>
   <w:abstractNum w:abstractNumId="3">
@@ -1557,7 +1639,6 @@
         </w:tabs>
         <w:ind w:left="720" w:hanging="360"/>
       </w:pPr>
-      <w:rPr/>
     </w:lvl>
     <w:lvl w:ilvl="1">
       <w:start w:val="1"/>
@@ -1570,7 +1651,6 @@
         </w:tabs>
         <w:ind w:left="1080" w:hanging="360"/>
       </w:pPr>
-      <w:rPr/>
     </w:lvl>
     <w:lvl w:ilvl="2">
       <w:start w:val="1"/>
@@ -1583,7 +1663,6 @@
         </w:tabs>
         <w:ind w:left="1440" w:hanging="360"/>
       </w:pPr>
-      <w:rPr/>
     </w:lvl>
     <w:lvl w:ilvl="3">
       <w:start w:val="1"/>
@@ -1596,7 +1675,6 @@
         </w:tabs>
         <w:ind w:left="1800" w:hanging="360"/>
       </w:pPr>
-      <w:rPr/>
     </w:lvl>
     <w:lvl w:ilvl="4">
       <w:start w:val="1"/>
@@ -1609,7 +1687,6 @@
         </w:tabs>
         <w:ind w:left="2160" w:hanging="360"/>
       </w:pPr>
-      <w:rPr/>
     </w:lvl>
     <w:lvl w:ilvl="5">
       <w:start w:val="1"/>
@@ -1622,7 +1699,6 @@
         </w:tabs>
         <w:ind w:left="2520" w:hanging="360"/>
       </w:pPr>
-      <w:rPr/>
     </w:lvl>
     <w:lvl w:ilvl="6">
       <w:start w:val="1"/>
@@ -1635,7 +1711,6 @@
         </w:tabs>
         <w:ind w:left="2880" w:hanging="360"/>
       </w:pPr>
-      <w:rPr/>
     </w:lvl>
     <w:lvl w:ilvl="7">
       <w:start w:val="1"/>
@@ -1648,7 +1723,6 @@
         </w:tabs>
         <w:ind w:left="3240" w:hanging="360"/>
       </w:pPr>
-      <w:rPr/>
     </w:lvl>
     <w:lvl w:ilvl="8">
       <w:start w:val="1"/>
@@ -1661,10 +1735,155 @@
         </w:tabs>
         <w:ind w:left="3600" w:hanging="360"/>
       </w:pPr>
-      <w:rPr/>
     </w:lvl>
   </w:abstractNum>
   <w:abstractNum w:abstractNumId="4">
+    <w:lvl w:ilvl="0">
+      <w:start w:val="1"/>
+      <w:numFmt w:val="bullet"/>
+      <w:lvlText w:val=""/>
+      <w:lvlJc w:val="left"/>
+      <w:pPr>
+        <w:tabs>
+          <w:tab w:val="num" w:pos="720"/>
+        </w:tabs>
+        <w:ind w:left="720" w:hanging="360"/>
+      </w:pPr>
+      <w:rPr>
+        <w:rFonts w:ascii="Symbol" w:hAnsi="Symbol" w:cs="Symbol" w:hint="default"/>
+        <w:rFonts w:cs="OpenSymbol"/>
+      </w:rPr>
+    </w:lvl>
+    <w:lvl w:ilvl="1">
+      <w:start w:val="1"/>
+      <w:numFmt w:val="bullet"/>
+      <w:lvlText w:val="◦"/>
+      <w:lvlJc w:val="left"/>
+      <w:pPr>
+        <w:tabs>
+          <w:tab w:val="num" w:pos="1080"/>
+        </w:tabs>
+        <w:ind w:left="1080" w:hanging="360"/>
+      </w:pPr>
+      <w:rPr>
+        <w:rFonts w:ascii="OpenSymbol" w:hAnsi="OpenSymbol" w:cs="OpenSymbol" w:hint="default"/>
+        <w:rFonts w:cs="OpenSymbol"/>
+      </w:rPr>
+    </w:lvl>
+    <w:lvl w:ilvl="2">
+      <w:start w:val="1"/>
+      <w:numFmt w:val="bullet"/>
+      <w:lvlText w:val="▪"/>
+      <w:lvlJc w:val="left"/>
+      <w:pPr>
+        <w:tabs>
+          <w:tab w:val="num" w:pos="1440"/>
+        </w:tabs>
+        <w:ind w:left="1440" w:hanging="360"/>
+      </w:pPr>
+      <w:rPr>
+        <w:rFonts w:ascii="OpenSymbol" w:hAnsi="OpenSymbol" w:cs="OpenSymbol" w:hint="default"/>
+        <w:rFonts w:cs="OpenSymbol"/>
+      </w:rPr>
+    </w:lvl>
+    <w:lvl w:ilvl="3">
+      <w:start w:val="1"/>
+      <w:numFmt w:val="bullet"/>
+      <w:lvlText w:val=""/>
+      <w:lvlJc w:val="left"/>
+      <w:pPr>
+        <w:tabs>
+          <w:tab w:val="num" w:pos="1800"/>
+        </w:tabs>
+        <w:ind w:left="1800" w:hanging="360"/>
+      </w:pPr>
+      <w:rPr>
+        <w:rFonts w:ascii="Symbol" w:hAnsi="Symbol" w:cs="Symbol" w:hint="default"/>
+        <w:rFonts w:cs="OpenSymbol"/>
+      </w:rPr>
+    </w:lvl>
+    <w:lvl w:ilvl="4">
+      <w:start w:val="1"/>
+      <w:numFmt w:val="bullet"/>
+      <w:lvlText w:val="◦"/>
+      <w:lvlJc w:val="left"/>
+      <w:pPr>
+        <w:tabs>
+          <w:tab w:val="num" w:pos="2160"/>
+        </w:tabs>
+        <w:ind w:left="2160" w:hanging="360"/>
+      </w:pPr>
+      <w:rPr>
+        <w:rFonts w:ascii="OpenSymbol" w:hAnsi="OpenSymbol" w:cs="OpenSymbol" w:hint="default"/>
+        <w:rFonts w:cs="OpenSymbol"/>
+      </w:rPr>
+    </w:lvl>
+    <w:lvl w:ilvl="5">
+      <w:start w:val="1"/>
+      <w:numFmt w:val="bullet"/>
+      <w:lvlText w:val="▪"/>
+      <w:lvlJc w:val="left"/>
+      <w:pPr>
+        <w:tabs>
+          <w:tab w:val="num" w:pos="2520"/>
+        </w:tabs>
+        <w:ind w:left="2520" w:hanging="360"/>
+      </w:pPr>
+      <w:rPr>
+        <w:rFonts w:ascii="OpenSymbol" w:hAnsi="OpenSymbol" w:cs="OpenSymbol" w:hint="default"/>
+        <w:rFonts w:cs="OpenSymbol"/>
+      </w:rPr>
+    </w:lvl>
+    <w:lvl w:ilvl="6">
+      <w:start w:val="1"/>
+      <w:numFmt w:val="bullet"/>
+      <w:lvlText w:val=""/>
+      <w:lvlJc w:val="left"/>
+      <w:pPr>
+        <w:tabs>
+          <w:tab w:val="num" w:pos="2880"/>
+        </w:tabs>
+        <w:ind w:left="2880" w:hanging="360"/>
+      </w:pPr>
+      <w:rPr>
+        <w:rFonts w:ascii="Symbol" w:hAnsi="Symbol" w:cs="Symbol" w:hint="default"/>
+        <w:rFonts w:cs="OpenSymbol"/>
+      </w:rPr>
+    </w:lvl>
+    <w:lvl w:ilvl="7">
+      <w:start w:val="1"/>
+      <w:numFmt w:val="bullet"/>
+      <w:lvlText w:val="◦"/>
+      <w:lvlJc w:val="left"/>
+      <w:pPr>
+        <w:tabs>
+          <w:tab w:val="num" w:pos="3240"/>
+        </w:tabs>
+        <w:ind w:left="3240" w:hanging="360"/>
+      </w:pPr>
+      <w:rPr>
+        <w:rFonts w:ascii="OpenSymbol" w:hAnsi="OpenSymbol" w:cs="OpenSymbol" w:hint="default"/>
+        <w:rFonts w:cs="OpenSymbol"/>
+      </w:rPr>
+    </w:lvl>
+    <w:lvl w:ilvl="8">
+      <w:start w:val="1"/>
+      <w:numFmt w:val="bullet"/>
+      <w:lvlText w:val="▪"/>
+      <w:lvlJc w:val="left"/>
+      <w:pPr>
+        <w:tabs>
+          <w:tab w:val="num" w:pos="3600"/>
+        </w:tabs>
+        <w:ind w:left="3600" w:hanging="360"/>
+      </w:pPr>
+      <w:rPr>
+        <w:rFonts w:ascii="OpenSymbol" w:hAnsi="OpenSymbol" w:cs="OpenSymbol" w:hint="default"/>
+        <w:rFonts w:cs="OpenSymbol"/>
+      </w:rPr>
+    </w:lvl>
+  </w:abstractNum>
+  <w:abstractNum w:abstractNumId="5">
     <w:lvl w:ilvl="0">
       <w:start w:val="1"/>
       <w:numFmt w:val="none"/>
@@ -1795,6 +2014,9 @@
   <w:num w:numId="4">
     <w:abstractNumId w:val="4"/>
   </w:num>
+  <w:num w:numId="5">
+    <w:abstractNumId w:val="5"/>
+  </w:num>
 </w:numbering>
 </file>
 
@@ -1804,6 +2026,7 @@
     <w:rPrDefault>
       <w:rPr>
         <w:rFonts w:ascii="Liberation Serif" w:hAnsi="Liberation Serif" w:eastAsia="Noto Sans CJK SC Regular" w:cs="FreeSans"/>
+        <w:sz w:val="20"/>
         <w:szCs w:val="24"/>
         <w:lang w:val="en-US" w:eastAsia="zh-CN" w:bidi="hi-IN"/>
       </w:rPr>

</xml_diff>

<commit_message>
Working data manager infrastructure! tgDataLogger2 is now handled properly by tgSimulation. Next step is creating and destroying the sensors themselves.
</commit_message>
<xml_diff>
--- a/src/sensors/SensorsRedesignOutline_2017-01-03.docx
+++ b/src/sensors/SensorsRedesignOutline_2017-01-03.docx
@@ -2063,6 +2063,69 @@
       <w:rFonts w:ascii="OpenSymbol" w:hAnsi="OpenSymbol" w:eastAsia="OpenSymbol" w:cs="OpenSymbol"/>
     </w:rPr>
   </w:style>
+  <w:style w:type="character" w:styleId="ListLabel1">
+    <w:name w:val="ListLabel 1"/>
+    <w:qFormat/>
+    <w:rPr>
+      <w:rFonts w:cs="OpenSymbol"/>
+    </w:rPr>
+  </w:style>
+  <w:style w:type="character" w:styleId="ListLabel2">
+    <w:name w:val="ListLabel 2"/>
+    <w:qFormat/>
+    <w:rPr>
+      <w:rFonts w:cs="OpenSymbol"/>
+    </w:rPr>
+  </w:style>
+  <w:style w:type="character" w:styleId="ListLabel3">
+    <w:name w:val="ListLabel 3"/>
+    <w:qFormat/>
+    <w:rPr>
+      <w:rFonts w:cs="OpenSymbol"/>
+    </w:rPr>
+  </w:style>
+  <w:style w:type="character" w:styleId="ListLabel4">
+    <w:name w:val="ListLabel 4"/>
+    <w:qFormat/>
+    <w:rPr>
+      <w:rFonts w:cs="OpenSymbol"/>
+    </w:rPr>
+  </w:style>
+  <w:style w:type="character" w:styleId="ListLabel5">
+    <w:name w:val="ListLabel 5"/>
+    <w:qFormat/>
+    <w:rPr>
+      <w:rFonts w:cs="OpenSymbol"/>
+    </w:rPr>
+  </w:style>
+  <w:style w:type="character" w:styleId="ListLabel6">
+    <w:name w:val="ListLabel 6"/>
+    <w:qFormat/>
+    <w:rPr>
+      <w:rFonts w:cs="OpenSymbol"/>
+    </w:rPr>
+  </w:style>
+  <w:style w:type="character" w:styleId="ListLabel7">
+    <w:name w:val="ListLabel 7"/>
+    <w:qFormat/>
+    <w:rPr>
+      <w:rFonts w:cs="OpenSymbol"/>
+    </w:rPr>
+  </w:style>
+  <w:style w:type="character" w:styleId="ListLabel8">
+    <w:name w:val="ListLabel 8"/>
+    <w:qFormat/>
+    <w:rPr>
+      <w:rFonts w:cs="OpenSymbol"/>
+    </w:rPr>
+  </w:style>
+  <w:style w:type="character" w:styleId="ListLabel9">
+    <w:name w:val="ListLabel 9"/>
+    <w:qFormat/>
+    <w:rPr>
+      <w:rFonts w:cs="OpenSymbol"/>
+    </w:rPr>
+  </w:style>
   <w:style w:type="paragraph" w:styleId="Heading">
     <w:name w:val="Heading"/>
     <w:basedOn w:val="Normal"/>

</xml_diff>

<commit_message>
WORKING COMMIT of tgDataManager and related files, including tgSensorInfos! Currently, tgDataManager will create sensors based on the sensorInfos, and everythign 'should' be handled properly with reset, teardown, setup, and various constructors/destructors. There shouldn't be any memory leaks with this commit, I tried very hard to keep it clean!
</commit_message>
<xml_diff>
--- a/src/sensors/SensorsRedesignOutline_2017-01-03.docx
+++ b/src/sensors/SensorsRedesignOutline_2017-01-03.docx
@@ -1389,7 +1389,35 @@
       </w:pPr>
       <w:r>
         <w:rPr/>
-        <w:t>Thurs evening: stopped at writing the header for tgDataLogger2.</w:t>
+        <w:t>tgSensorInfo needs:</w:t>
+      </w:r>
+    </w:p>
+    <w:p>
+      <w:pPr>
+        <w:pStyle w:val="Normal"/>
+        <w:numPr>
+          <w:ilvl w:val="0"/>
+          <w:numId w:val="5"/>
+        </w:numPr>
+        <w:rPr/>
+      </w:pPr>
+      <w:r>
+        <w:rPr/>
+        <w:t>bool isThisMySenseable</w:t>
+      </w:r>
+    </w:p>
+    <w:p>
+      <w:pPr>
+        <w:pStyle w:val="Normal"/>
+        <w:numPr>
+          <w:ilvl w:val="0"/>
+          <w:numId w:val="5"/>
+        </w:numPr>
+        <w:rPr/>
+      </w:pPr>
+      <w:r>
+        <w:rPr/>
+        <w:t>tgSensor* createSensor</w:t>
       </w:r>
     </w:p>
     <w:sectPr>
@@ -1886,6 +1914,152 @@
   <w:abstractNum w:abstractNumId="5">
     <w:lvl w:ilvl="0">
       <w:start w:val="1"/>
+      <w:numFmt w:val="bullet"/>
+      <w:lvlText w:val=""/>
+      <w:lvlJc w:val="left"/>
+      <w:pPr>
+        <w:tabs>
+          <w:tab w:val="num" w:pos="720"/>
+        </w:tabs>
+        <w:ind w:left="720" w:hanging="360"/>
+      </w:pPr>
+      <w:rPr>
+        <w:rFonts w:ascii="Symbol" w:hAnsi="Symbol" w:cs="Symbol" w:hint="default"/>
+        <w:rFonts w:cs="OpenSymbol"/>
+      </w:rPr>
+    </w:lvl>
+    <w:lvl w:ilvl="1">
+      <w:start w:val="1"/>
+      <w:numFmt w:val="bullet"/>
+      <w:lvlText w:val="◦"/>
+      <w:lvlJc w:val="left"/>
+      <w:pPr>
+        <w:tabs>
+          <w:tab w:val="num" w:pos="1080"/>
+        </w:tabs>
+        <w:ind w:left="1080" w:hanging="360"/>
+      </w:pPr>
+      <w:rPr>
+        <w:rFonts w:ascii="OpenSymbol" w:hAnsi="OpenSymbol" w:cs="OpenSymbol" w:hint="default"/>
+        <w:rFonts w:cs="OpenSymbol"/>
+      </w:rPr>
+    </w:lvl>
+    <w:lvl w:ilvl="2">
+      <w:start w:val="1"/>
+      <w:numFmt w:val="bullet"/>
+      <w:lvlText w:val="▪"/>
+      <w:lvlJc w:val="left"/>
+      <w:pPr>
+        <w:tabs>
+          <w:tab w:val="num" w:pos="1440"/>
+        </w:tabs>
+        <w:ind w:left="1440" w:hanging="360"/>
+      </w:pPr>
+      <w:rPr>
+        <w:rFonts w:ascii="OpenSymbol" w:hAnsi="OpenSymbol" w:cs="OpenSymbol" w:hint="default"/>
+        <w:rFonts w:cs="OpenSymbol"/>
+      </w:rPr>
+    </w:lvl>
+    <w:lvl w:ilvl="3">
+      <w:start w:val="1"/>
+      <w:numFmt w:val="bullet"/>
+      <w:lvlText w:val=""/>
+      <w:lvlJc w:val="left"/>
+      <w:pPr>
+        <w:tabs>
+          <w:tab w:val="num" w:pos="1800"/>
+        </w:tabs>
+        <w:ind w:left="1800" w:hanging="360"/>
+      </w:pPr>
+      <w:rPr>
+        <w:rFonts w:ascii="Symbol" w:hAnsi="Symbol" w:cs="Symbol" w:hint="default"/>
+        <w:rFonts w:cs="OpenSymbol"/>
+      </w:rPr>
+    </w:lvl>
+    <w:lvl w:ilvl="4">
+      <w:start w:val="1"/>
+      <w:numFmt w:val="bullet"/>
+      <w:lvlText w:val="◦"/>
+      <w:lvlJc w:val="left"/>
+      <w:pPr>
+        <w:tabs>
+          <w:tab w:val="num" w:pos="2160"/>
+        </w:tabs>
+        <w:ind w:left="2160" w:hanging="360"/>
+      </w:pPr>
+      <w:rPr>
+        <w:rFonts w:ascii="OpenSymbol" w:hAnsi="OpenSymbol" w:cs="OpenSymbol" w:hint="default"/>
+        <w:rFonts w:cs="OpenSymbol"/>
+      </w:rPr>
+    </w:lvl>
+    <w:lvl w:ilvl="5">
+      <w:start w:val="1"/>
+      <w:numFmt w:val="bullet"/>
+      <w:lvlText w:val="▪"/>
+      <w:lvlJc w:val="left"/>
+      <w:pPr>
+        <w:tabs>
+          <w:tab w:val="num" w:pos="2520"/>
+        </w:tabs>
+        <w:ind w:left="2520" w:hanging="360"/>
+      </w:pPr>
+      <w:rPr>
+        <w:rFonts w:ascii="OpenSymbol" w:hAnsi="OpenSymbol" w:cs="OpenSymbol" w:hint="default"/>
+        <w:rFonts w:cs="OpenSymbol"/>
+      </w:rPr>
+    </w:lvl>
+    <w:lvl w:ilvl="6">
+      <w:start w:val="1"/>
+      <w:numFmt w:val="bullet"/>
+      <w:lvlText w:val=""/>
+      <w:lvlJc w:val="left"/>
+      <w:pPr>
+        <w:tabs>
+          <w:tab w:val="num" w:pos="2880"/>
+        </w:tabs>
+        <w:ind w:left="2880" w:hanging="360"/>
+      </w:pPr>
+      <w:rPr>
+        <w:rFonts w:ascii="Symbol" w:hAnsi="Symbol" w:cs="Symbol" w:hint="default"/>
+        <w:rFonts w:cs="OpenSymbol"/>
+      </w:rPr>
+    </w:lvl>
+    <w:lvl w:ilvl="7">
+      <w:start w:val="1"/>
+      <w:numFmt w:val="bullet"/>
+      <w:lvlText w:val="◦"/>
+      <w:lvlJc w:val="left"/>
+      <w:pPr>
+        <w:tabs>
+          <w:tab w:val="num" w:pos="3240"/>
+        </w:tabs>
+        <w:ind w:left="3240" w:hanging="360"/>
+      </w:pPr>
+      <w:rPr>
+        <w:rFonts w:ascii="OpenSymbol" w:hAnsi="OpenSymbol" w:cs="OpenSymbol" w:hint="default"/>
+        <w:rFonts w:cs="OpenSymbol"/>
+      </w:rPr>
+    </w:lvl>
+    <w:lvl w:ilvl="8">
+      <w:start w:val="1"/>
+      <w:numFmt w:val="bullet"/>
+      <w:lvlText w:val="▪"/>
+      <w:lvlJc w:val="left"/>
+      <w:pPr>
+        <w:tabs>
+          <w:tab w:val="num" w:pos="3600"/>
+        </w:tabs>
+        <w:ind w:left="3600" w:hanging="360"/>
+      </w:pPr>
+      <w:rPr>
+        <w:rFonts w:ascii="OpenSymbol" w:hAnsi="OpenSymbol" w:cs="OpenSymbol" w:hint="default"/>
+        <w:rFonts w:cs="OpenSymbol"/>
+      </w:rPr>
+    </w:lvl>
+  </w:abstractNum>
+  <w:abstractNum w:abstractNumId="6">
+    <w:lvl w:ilvl="0">
+      <w:start w:val="1"/>
       <w:numFmt w:val="none"/>
       <w:suff w:val="nothing"/>
       <w:lvlText w:val=""/>
@@ -2016,6 +2190,9 @@
   </w:num>
   <w:num w:numId="5">
     <w:abstractNumId w:val="5"/>
+  </w:num>
+  <w:num w:numId="6">
+    <w:abstractNumId w:val="6"/>
   </w:num>
 </w:numbering>
 </file>

</xml_diff>